<commit_message>
Update to main docs and rent property in rental sys.
Update to main docs and rent property in rental sys.
</commit_message>
<xml_diff>
--- a/Property Rental Use Case's/Use Case Add Property Type.docx
+++ b/Property Rental Use Case's/Use Case Add Property Type.docx
@@ -1414,13 +1414,22 @@
                 <w:sz w:val="24"/>
               </w:rPr>
             </w:pPr>
-            <w:r>
-              <w:rPr>
-                <w:bCs/>
-                <w:sz w:val="24"/>
-              </w:rPr>
-              <w:t>Property Type Code</w:t>
-            </w:r>
+            <w:proofErr w:type="spellStart"/>
+            <w:r>
+              <w:rPr>
+                <w:bCs/>
+                <w:sz w:val="24"/>
+              </w:rPr>
+              <w:t>t</w:t>
+            </w:r>
+            <w:r>
+              <w:rPr>
+                <w:bCs/>
+                <w:sz w:val="24"/>
+              </w:rPr>
+              <w:t>ypeCode</w:t>
+            </w:r>
+            <w:proofErr w:type="spellEnd"/>
             <w:r>
               <w:rPr>
                 <w:bCs/>
@@ -1441,13 +1450,22 @@
                 <w:sz w:val="24"/>
               </w:rPr>
             </w:pPr>
-            <w:r>
-              <w:rPr>
-                <w:bCs/>
-                <w:sz w:val="24"/>
-              </w:rPr>
-              <w:t>Property Type Description</w:t>
-            </w:r>
+            <w:proofErr w:type="spellStart"/>
+            <w:r>
+              <w:rPr>
+                <w:bCs/>
+                <w:sz w:val="24"/>
+              </w:rPr>
+              <w:t>t</w:t>
+            </w:r>
+            <w:r>
+              <w:rPr>
+                <w:bCs/>
+                <w:sz w:val="24"/>
+              </w:rPr>
+              <w:t>ypeDescription</w:t>
+            </w:r>
+            <w:proofErr w:type="spellEnd"/>
           </w:p>
           <w:p>
             <w:pPr>
@@ -1611,12 +1629,28 @@
                 <w:sz w:val="24"/>
               </w:rPr>
             </w:pPr>
-            <w:r>
-              <w:rPr>
-                <w:bCs/>
-                <w:sz w:val="24"/>
-              </w:rPr>
-              <w:t>Type Code must not already exist.</w:t>
+            <w:proofErr w:type="spellStart"/>
+            <w:r>
+              <w:rPr>
+                <w:bCs/>
+                <w:sz w:val="24"/>
+              </w:rPr>
+              <w:t>t</w:t>
+            </w:r>
+            <w:r>
+              <w:rPr>
+                <w:bCs/>
+                <w:sz w:val="24"/>
+              </w:rPr>
+              <w:t>ypeCode</w:t>
+            </w:r>
+            <w:proofErr w:type="spellEnd"/>
+            <w:r>
+              <w:rPr>
+                <w:bCs/>
+                <w:sz w:val="24"/>
+              </w:rPr>
+              <w:t xml:space="preserve"> must not already exist.</w:t>
             </w:r>
           </w:p>
           <w:p>
@@ -1631,12 +1665,28 @@
                 <w:sz w:val="24"/>
               </w:rPr>
             </w:pPr>
-            <w:r>
-              <w:rPr>
-                <w:bCs/>
-                <w:sz w:val="24"/>
-              </w:rPr>
-              <w:t>Type Code must be 2 characters in length.</w:t>
+            <w:proofErr w:type="spellStart"/>
+            <w:r>
+              <w:rPr>
+                <w:bCs/>
+                <w:sz w:val="24"/>
+              </w:rPr>
+              <w:t>t</w:t>
+            </w:r>
+            <w:r>
+              <w:rPr>
+                <w:bCs/>
+                <w:sz w:val="24"/>
+              </w:rPr>
+              <w:t>ypeCode</w:t>
+            </w:r>
+            <w:proofErr w:type="spellEnd"/>
+            <w:r>
+              <w:rPr>
+                <w:bCs/>
+                <w:sz w:val="24"/>
+              </w:rPr>
+              <w:t xml:space="preserve"> must be 2 characters in length.</w:t>
             </w:r>
           </w:p>
           <w:p>
@@ -1651,12 +1701,21 @@
                 <w:sz w:val="24"/>
               </w:rPr>
             </w:pPr>
-            <w:r>
-              <w:rPr>
-                <w:bCs/>
-                <w:sz w:val="24"/>
-              </w:rPr>
-              <w:t>Property type Description must not be empty.</w:t>
+            <w:proofErr w:type="spellStart"/>
+            <w:r>
+              <w:rPr>
+                <w:bCs/>
+                <w:sz w:val="24"/>
+              </w:rPr>
+              <w:t>typeDescription</w:t>
+            </w:r>
+            <w:proofErr w:type="spellEnd"/>
+            <w:r>
+              <w:rPr>
+                <w:bCs/>
+                <w:sz w:val="24"/>
+              </w:rPr>
+              <w:t xml:space="preserve"> must not be empty.</w:t>
             </w:r>
           </w:p>
           <w:p>
@@ -1717,13 +1776,22 @@
                 <w:sz w:val="24"/>
               </w:rPr>
             </w:pPr>
-            <w:r>
-              <w:rPr>
-                <w:bCs/>
-                <w:sz w:val="24"/>
-              </w:rPr>
-              <w:t>Property Type Code</w:t>
-            </w:r>
+            <w:proofErr w:type="spellStart"/>
+            <w:r>
+              <w:rPr>
+                <w:bCs/>
+                <w:sz w:val="24"/>
+              </w:rPr>
+              <w:t>t</w:t>
+            </w:r>
+            <w:r>
+              <w:rPr>
+                <w:bCs/>
+                <w:sz w:val="24"/>
+              </w:rPr>
+              <w:t>ypeCode</w:t>
+            </w:r>
+            <w:proofErr w:type="spellEnd"/>
             <w:r>
               <w:rPr>
                 <w:bCs/>
@@ -1744,13 +1812,22 @@
                 <w:sz w:val="24"/>
               </w:rPr>
             </w:pPr>
-            <w:r>
-              <w:rPr>
-                <w:bCs/>
-                <w:sz w:val="24"/>
-              </w:rPr>
-              <w:t>Property Type Description</w:t>
-            </w:r>
+            <w:proofErr w:type="spellStart"/>
+            <w:r>
+              <w:rPr>
+                <w:bCs/>
+                <w:sz w:val="24"/>
+              </w:rPr>
+              <w:t>t</w:t>
+            </w:r>
+            <w:r>
+              <w:rPr>
+                <w:bCs/>
+                <w:sz w:val="24"/>
+              </w:rPr>
+              <w:t>ypeDescription</w:t>
+            </w:r>
+            <w:proofErr w:type="spellEnd"/>
             <w:r>
               <w:rPr>
                 <w:bCs/>
@@ -1857,6 +1934,7 @@
                 <w:b/>
                 <w:sz w:val="24"/>
               </w:rPr>
+              <w:lastRenderedPageBreak/>
               <w:t>Alternate Scenarios</w:t>
             </w:r>
           </w:p>

</xml_diff>